<commit_message>
New translations [template] affiliate email - invite to seminar .docx (German)
</commit_message>
<xml_diff>
--- a/public/email/crowdin/translations/de/[TEMPLATE] Affiliate email - invite to seminar .docx
+++ b/public/email/crowdin/translations/de/[TEMPLATE] Affiliate email - invite to seminar .docx
@@ -114,7 +114,7 @@
         <w:pStyle w:val="P68B1DB1-Normal2"/>
       </w:pPr>
       <w:r>
-        <w:t>English</w:t>
+        <w:t>Englisch</w:t>
       </w:r>
     </w:p>
     <w:p/>
@@ -318,19 +318,19 @@
         <w:pStyle w:val="P68B1DB1-Normal3"/>
       </w:pPr>
       <w:r>
-        <w:t xml:space="preserve">You’re invited to our Deriv Partner Seminar</w:t>
-      </w:r>
-    </w:p>
-    <w:p/>
-    <w:p>
-      <w:r>
-        <w:t xml:space="preserve">Dear [PARTNER NAME], </w:t>
-      </w:r>
-    </w:p>
-    <w:p/>
-    <w:p>
-      <w:r>
-        <w:t xml:space="preserve">We’re excited to let you know that the Deriv Affiliate team will be in [CITY] in [MONTH] to meet with you, our valued partners!</w:t>
+        <w:t xml:space="preserve">Sie sind eingeladen zu unserem Deriv Partner Seminar</w:t>
+      </w:r>
+    </w:p>
+    <w:p/>
+    <w:p>
+      <w:r>
+        <w:t xml:space="preserve">Sehr geehrter [PARTNER NAME], </w:t>
+      </w:r>
+    </w:p>
+    <w:p/>
+    <w:p>
+      <w:r>
+        <w:t xml:space="preserve">Wir freuen uns, Ihnen mitteilen zu können, dass das Team von Deriv Affiliate auf [CITY] [MONTH] sein wird, um sich mit Ihnen, unseren geschätzten Partnern, zu treffen!</w:t>
       </w:r>
     </w:p>
     <w:p/>
@@ -387,12 +387,12 @@
                 <wp:inline distB="114300" distT="114300" distL="114300" distR="114300">
                   <wp:extent cx="257175" cy="271076"/>
                   <wp:effectExtent b="0" l="0" r="0" t="0"/>
-                  <wp:docPr id="6" name="image1.png"/>
+                  <wp:docPr id="6" name="bild1.png"/>
                   <a:graphic>
                     <a:graphicData uri="http://schemas.openxmlformats.org/drawingml/2006/picture">
                       <pic:pic>
                         <pic:nvPicPr>
-                          <pic:cNvPr id="0" name="image1.png"/>
+                          <pic:cNvPr id="0" name="bild1.png"/>
                           <pic:cNvPicPr preferRelativeResize="0"/>
                         </pic:nvPicPr>
                         <pic:blipFill>
@@ -547,7 +547,7 @@
     <w:p/>
     <w:p>
       <w:r>
-        <w:t xml:space="preserve">In this one-day seminar, we’ll be providing technical and marketing support, offering the opportunity to network with other partners over a delicious lunch as well as listening to your feedback about our partnership programmes. This is your chance to get your voice heard, which will help us plan future efforts to support you better. </w:t>
+        <w:t xml:space="preserve">In diesem eintägigen Seminar bieten wir Ihnen technische und Marketing-Unterstützung, die Möglichkeit, sich bei einem köstlichen Mittagessen mit anderen Partnern auszutauschen und Ihr Feedback zu unseren Partnerschaftsprogrammen zu hören. Dies ist Ihre Chance, sich Gehör zu verschaffen, was uns helfen wird, zukünftige Anstrengungen zu planen, um Sie besser zu unterstützen. </w:t>
       </w:r>
     </w:p>
     <w:p/>
@@ -562,7 +562,7 @@
         <w:t>[DATE]</w:t>
       </w:r>
       <w:r>
-        <w:t xml:space="preserve">. Please note that attendance is confirmed on a first come, first served basis. We look forward to seeing you there!</w:t>
+        <w:t xml:space="preserve">. Please note that attendance is confirmed on a first come, first served basis. Wir freuen uns darauf, Sie dort zu sehen!</w:t>
         <w:br w:type="textWrapping"/>
       </w:r>
     </w:p>
@@ -810,12 +810,12 @@
                 <wp:inline distB="114300" distT="114300" distL="114300" distR="114300">
                   <wp:extent cx="257175" cy="271076"/>
                   <wp:effectExtent b="0" l="0" r="0" t="0"/>
-                  <wp:docPr id="10" name="image1.png"/>
+                  <wp:docPr id="10" name="bild1.png"/>
                   <a:graphic>
                     <a:graphicData uri="http://schemas.openxmlformats.org/drawingml/2006/picture">
                       <pic:pic>
                         <pic:nvPicPr>
-                          <pic:cNvPr id="0" name="image1.png"/>
+                          <pic:cNvPr id="0" name="bild1.png"/>
                           <pic:cNvPicPr preferRelativeResize="0"/>
                         </pic:nvPicPr>
                         <pic:blipFill>
@@ -1236,12 +1236,12 @@
                 <wp:inline distB="114300" distT="114300" distL="114300" distR="114300">
                   <wp:extent cx="257175" cy="271076"/>
                   <wp:effectExtent b="0" l="0" r="0" t="0"/>
-                  <wp:docPr id="3" name="image1.png"/>
+                  <wp:docPr id="3" name="bild1.png"/>
                   <a:graphic>
                     <a:graphicData uri="http://schemas.openxmlformats.org/drawingml/2006/picture">
                       <pic:pic>
                         <pic:nvPicPr>
-                          <pic:cNvPr id="0" name="image1.png"/>
+                          <pic:cNvPr id="0" name="bild1.png"/>
                           <pic:cNvPicPr preferRelativeResize="0"/>
                         </pic:nvPicPr>
                         <pic:blipFill>
@@ -1671,12 +1671,12 @@
                 <wp:inline distB="114300" distT="114300" distL="114300" distR="114300">
                   <wp:extent cx="257175" cy="271076"/>
                   <wp:effectExtent b="0" l="0" r="0" t="0"/>
-                  <wp:docPr id="4" name="image4.png"/>
+                  <wp:docPr id="4" name="Bild4.png"/>
                   <a:graphic>
                     <a:graphicData uri="http://schemas.openxmlformats.org/drawingml/2006/picture">
                       <pic:pic>
                         <pic:nvPicPr>
-                          <pic:cNvPr id="0" name="image4.png"/>
+                          <pic:cNvPr id="0" name="Bild4.png"/>
                           <pic:cNvPicPr preferRelativeResize="0"/>
                         </pic:nvPicPr>
                         <pic:blipFill>
@@ -1769,12 +1769,12 @@
                 <wp:inline distB="114300" distT="114300" distL="114300" distR="114300">
                   <wp:extent cx="230659" cy="245540"/>
                   <wp:effectExtent b="0" l="0" r="0" t="0"/>
-                  <wp:docPr id="11" name="image3.png"/>
+                  <wp:docPr id="11" name="Bild3.png"/>
                   <a:graphic>
                     <a:graphicData uri="http://schemas.openxmlformats.org/drawingml/2006/picture">
                       <pic:pic>
                         <pic:nvPicPr>
-                          <pic:cNvPr id="0" name="image3.png"/>
+                          <pic:cNvPr id="0" name="Bild3.png"/>
                           <pic:cNvPicPr preferRelativeResize="0"/>
                         </pic:nvPicPr>
                         <pic:blipFill>
@@ -2125,12 +2125,12 @@
                 <wp:inline distB="114300" distT="114300" distL="114300" distR="114300">
                   <wp:extent cx="257175" cy="271076"/>
                   <wp:effectExtent b="0" l="0" r="0" t="0"/>
-                  <wp:docPr id="5" name="image4.png"/>
+                  <wp:docPr id="5" name="Bild4.png"/>
                   <a:graphic>
                     <a:graphicData uri="http://schemas.openxmlformats.org/drawingml/2006/picture">
                       <pic:pic>
                         <pic:nvPicPr>
-                          <pic:cNvPr id="0" name="image4.png"/>
+                          <pic:cNvPr id="0" name="Bild4.png"/>
                           <pic:cNvPicPr preferRelativeResize="0"/>
                         </pic:nvPicPr>
                         <pic:blipFill>
@@ -2222,12 +2222,12 @@
                 <wp:inline distB="114300" distT="114300" distL="114300" distR="114300">
                   <wp:extent cx="230659" cy="245540"/>
                   <wp:effectExtent b="0" l="0" r="0" t="0"/>
-                  <wp:docPr id="1" name="image3.png"/>
+                  <wp:docPr id="1" name="Bild3.png"/>
                   <a:graphic>
                     <a:graphicData uri="http://schemas.openxmlformats.org/drawingml/2006/picture">
                       <pic:pic>
                         <pic:nvPicPr>
-                          <pic:cNvPr id="0" name="image3.png"/>
+                          <pic:cNvPr id="0" name="Bild3.png"/>
                           <pic:cNvPicPr preferRelativeResize="0"/>
                         </pic:nvPicPr>
                         <pic:blipFill>
@@ -2551,12 +2551,12 @@
                 <wp:inline distB="114300" distT="114300" distL="114300" distR="114300">
                   <wp:extent cx="257175" cy="271076"/>
                   <wp:effectExtent b="0" l="0" r="0" t="0"/>
-                  <wp:docPr id="7" name="image1.png"/>
+                  <wp:docPr id="7" name="bild1.png"/>
                   <a:graphic>
                     <a:graphicData uri="http://schemas.openxmlformats.org/drawingml/2006/picture">
                       <pic:pic>
                         <pic:nvPicPr>
-                          <pic:cNvPr id="0" name="image1.png"/>
+                          <pic:cNvPr id="0" name="bild1.png"/>
                           <pic:cNvPicPr preferRelativeResize="0"/>
                         </pic:nvPicPr>
                         <pic:blipFill>
@@ -2648,12 +2648,12 @@
                 <wp:inline distB="114300" distT="114300" distL="114300" distR="114300">
                   <wp:extent cx="230659" cy="245540"/>
                   <wp:effectExtent b="0" l="0" r="0" t="0"/>
-                  <wp:docPr id="8" name="image2.png"/>
+                  <wp:docPr id="8" name="Bild2.png"/>
                   <a:graphic>
                     <a:graphicData uri="http://schemas.openxmlformats.org/drawingml/2006/picture">
                       <pic:pic>
                         <pic:nvPicPr>
-                          <pic:cNvPr id="0" name="image2.png"/>
+                          <pic:cNvPr id="0" name="Bild2.png"/>
                           <pic:cNvPicPr preferRelativeResize="0"/>
                         </pic:nvPicPr>
                         <pic:blipFill>

</xml_diff>